<commit_message>
Spark & scala changes
</commit_message>
<xml_diff>
--- a/Spark and Scala Notes.docx
+++ b/Spark and Scala Notes.docx
@@ -2,7 +2,40 @@
 <file path=word/document.xml><?xml version="1.0" encoding="utf-8"?>
 <w:document xmlns:wpc="http://schemas.microsoft.com/office/word/2010/wordprocessingCanvas" xmlns:cx="http://schemas.microsoft.com/office/drawing/2014/chartex" xmlns:cx1="http://schemas.microsoft.com/office/drawing/2015/9/8/chartex" xmlns:cx2="http://schemas.microsoft.com/office/drawing/2015/10/21/chartex" xmlns:cx3="http://schemas.microsoft.com/office/drawing/2016/5/9/chartex" xmlns:cx4="http://schemas.microsoft.com/office/drawing/2016/5/10/chartex" xmlns:cx5="http://schemas.microsoft.com/office/drawing/2016/5/11/chartex" xmlns:cx6="http://schemas.microsoft.com/office/drawing/2016/5/12/chartex" xmlns:cx7="http://schemas.microsoft.com/office/drawing/2016/5/13/chartex" xmlns:cx8="http://schemas.microsoft.com/office/drawing/2016/5/14/chartex" xmlns:mc="http://schemas.openxmlformats.org/markup-compatibility/2006" xmlns:aink="http://schemas.microsoft.com/office/drawing/2016/ink" xmlns:am3d="http://schemas.microsoft.com/office/drawing/2017/model3d" xmlns:o="urn:schemas-microsoft-com:office:office" xmlns:r="http://schemas.openxmlformats.org/officeDocument/2006/relationships" xmlns:m="http://schemas.openxmlformats.org/officeDocument/2006/math" xmlns:v="urn:schemas-microsoft-com:vml" xmlns:wp14="http://schemas.microsoft.com/office/word/2010/wordprocessingDrawing" xmlns:wp="http://schemas.openxmlformats.org/drawingml/2006/wordprocessingDrawing" xmlns:w10="urn:schemas-microsoft-com:office:word" xmlns:w="http://schemas.openxmlformats.org/wordprocessingml/2006/main" xmlns:w14="http://schemas.microsoft.com/office/word/2010/wordml" xmlns:w15="http://schemas.microsoft.com/office/word/2012/wordml" xmlns:w16cex="http://schemas.microsoft.com/office/word/2018/wordml/cex" xmlns:w16cid="http://schemas.microsoft.com/office/word/2016/wordml/cid" xmlns:w16="http://schemas.microsoft.com/office/word/2018/wordml" xmlns:w16se="http://schemas.microsoft.com/office/word/2015/wordml/symex" xmlns:wpg="http://schemas.microsoft.com/office/word/2010/wordprocessingGroup" xmlns:wpi="http://schemas.microsoft.com/office/word/2010/wordprocessingInk" xmlns:wne="http://schemas.microsoft.com/office/word/2006/wordml" xmlns:wps="http://schemas.microsoft.com/office/word/2010/wordprocessingShape" mc:Ignorable="w14 w15 w16se w16cid w16 w16cex wp14">
   <w:body>
-    <w:p/>
+    <w:p>
+      <w:pPr>
+        <w:jc w:val="center"/>
+        <w:rPr>
+          <w:b/>
+          <w:bCs/>
+          <w:sz w:val="52"/>
+          <w:szCs w:val="52"/>
+          <w:u w:val="single"/>
+        </w:rPr>
+      </w:pPr>
+      <w:r>
+        <w:rPr>
+          <w:b/>
+          <w:bCs/>
+          <w:sz w:val="52"/>
+          <w:szCs w:val="52"/>
+          <w:u w:val="single"/>
+        </w:rPr>
+        <w:t>Useful information Spark</w:t>
+      </w:r>
+    </w:p>
+    <w:p>
+      <w:pPr>
+        <w:jc w:val="center"/>
+        <w:rPr>
+          <w:b/>
+          <w:bCs/>
+          <w:sz w:val="52"/>
+          <w:szCs w:val="52"/>
+          <w:u w:val="single"/>
+        </w:rPr>
+      </w:pPr>
+    </w:p>
     <w:p>
       <w:pPr>
         <w:pStyle w:val="ListParagraph"/>
@@ -12,11 +45,19 @@
         </w:numPr>
       </w:pPr>
       <w:r>
-        <w:t>Download Spark from below url.</w:t>
-      </w:r>
-    </w:p>
-    <w:p>
-      <w:hyperlink r:id="rId5" w:history="1">
+        <w:t xml:space="preserve">Download Spark from below </w:t>
+      </w:r>
+      <w:proofErr w:type="spellStart"/>
+      <w:r>
+        <w:t>url</w:t>
+      </w:r>
+      <w:proofErr w:type="spellEnd"/>
+      <w:r>
+        <w:t>.</w:t>
+      </w:r>
+    </w:p>
+    <w:p>
+      <w:hyperlink r:id="rId7" w:history="1">
         <w:r>
           <w:rPr>
             <w:rStyle w:val="Hyperlink"/>
@@ -46,7 +87,7 @@
                     <pic:cNvPicPr/>
                   </pic:nvPicPr>
                   <pic:blipFill>
-                    <a:blip r:embed="rId6"/>
+                    <a:blip r:embed="rId8"/>
                     <a:stretch>
                       <a:fillRect/>
                     </a:stretch>
@@ -106,7 +147,7 @@
         </w:rPr>
         <w:t>Download winutils.exe from </w:t>
       </w:r>
-      <w:hyperlink r:id="rId7" w:history="1">
+      <w:hyperlink r:id="rId9" w:history="1">
         <w:r>
           <w:rPr>
             <w:rFonts w:ascii="inherit" w:eastAsia="Times New Roman" w:hAnsi="inherit" w:cs="Arial"/>
@@ -148,15 +189,27 @@
           <w:lang w:eastAsia="en-IN"/>
         </w:rPr>
       </w:pPr>
-      <w:r>
-        <w:rPr>
-          <w:rFonts w:ascii="inherit" w:eastAsia="Times New Roman" w:hAnsi="inherit" w:cs="Arial"/>
-          <w:color w:val="242729"/>
-          <w:sz w:val="23"/>
-          <w:szCs w:val="23"/>
-          <w:lang w:eastAsia="en-IN"/>
-        </w:rPr>
-        <w:t>SetUp your HADOOP_HOME environment variable on the OS level or programmatically:</w:t>
+      <w:proofErr w:type="spellStart"/>
+      <w:r>
+        <w:rPr>
+          <w:rFonts w:ascii="inherit" w:eastAsia="Times New Roman" w:hAnsi="inherit" w:cs="Arial"/>
+          <w:color w:val="242729"/>
+          <w:sz w:val="23"/>
+          <w:szCs w:val="23"/>
+          <w:lang w:eastAsia="en-IN"/>
+        </w:rPr>
+        <w:t>SetUp</w:t>
+      </w:r>
+      <w:proofErr w:type="spellEnd"/>
+      <w:r>
+        <w:rPr>
+          <w:rFonts w:ascii="inherit" w:eastAsia="Times New Roman" w:hAnsi="inherit" w:cs="Arial"/>
+          <w:color w:val="242729"/>
+          <w:sz w:val="23"/>
+          <w:szCs w:val="23"/>
+          <w:lang w:eastAsia="en-IN"/>
+        </w:rPr>
+        <w:t xml:space="preserve"> your HADOOP_HOME environment variable on the OS level or programmatically:</w:t>
       </w:r>
     </w:p>
     <w:p>
@@ -183,15 +236,71 @@
         </w:rPr>
         <w:t>//</w:t>
       </w:r>
-      <w:r>
-        <w:rPr>
-          <w:rFonts w:ascii="inherit" w:eastAsia="Times New Roman" w:hAnsi="inherit" w:cs="Arial"/>
-          <w:color w:val="242729"/>
-          <w:sz w:val="23"/>
-          <w:szCs w:val="23"/>
-          <w:lang w:eastAsia="en-IN"/>
-        </w:rPr>
-        <w:t>System.setProperty("hadoop.home.dir", "full path to the folder with winutils");</w:t>
+      <w:proofErr w:type="spellStart"/>
+      <w:r>
+        <w:rPr>
+          <w:rFonts w:ascii="inherit" w:eastAsia="Times New Roman" w:hAnsi="inherit" w:cs="Arial"/>
+          <w:color w:val="242729"/>
+          <w:sz w:val="23"/>
+          <w:szCs w:val="23"/>
+          <w:lang w:eastAsia="en-IN"/>
+        </w:rPr>
+        <w:t>System.setProperty</w:t>
+      </w:r>
+      <w:proofErr w:type="spellEnd"/>
+      <w:r>
+        <w:rPr>
+          <w:rFonts w:ascii="inherit" w:eastAsia="Times New Roman" w:hAnsi="inherit" w:cs="Arial"/>
+          <w:color w:val="242729"/>
+          <w:sz w:val="23"/>
+          <w:szCs w:val="23"/>
+          <w:lang w:eastAsia="en-IN"/>
+        </w:rPr>
+        <w:t>("</w:t>
+      </w:r>
+      <w:proofErr w:type="spellStart"/>
+      <w:r>
+        <w:rPr>
+          <w:rFonts w:ascii="inherit" w:eastAsia="Times New Roman" w:hAnsi="inherit" w:cs="Arial"/>
+          <w:color w:val="242729"/>
+          <w:sz w:val="23"/>
+          <w:szCs w:val="23"/>
+          <w:lang w:eastAsia="en-IN"/>
+        </w:rPr>
+        <w:t>hadoop.home.dir</w:t>
+      </w:r>
+      <w:proofErr w:type="spellEnd"/>
+      <w:r>
+        <w:rPr>
+          <w:rFonts w:ascii="inherit" w:eastAsia="Times New Roman" w:hAnsi="inherit" w:cs="Arial"/>
+          <w:color w:val="242729"/>
+          <w:sz w:val="23"/>
+          <w:szCs w:val="23"/>
+          <w:lang w:eastAsia="en-IN"/>
+        </w:rPr>
+        <w:t xml:space="preserve">", "full path to the folder with </w:t>
+      </w:r>
+      <w:proofErr w:type="spellStart"/>
+      <w:r>
+        <w:rPr>
+          <w:rFonts w:ascii="inherit" w:eastAsia="Times New Roman" w:hAnsi="inherit" w:cs="Arial"/>
+          <w:color w:val="242729"/>
+          <w:sz w:val="23"/>
+          <w:szCs w:val="23"/>
+          <w:lang w:eastAsia="en-IN"/>
+        </w:rPr>
+        <w:t>winutils</w:t>
+      </w:r>
+      <w:proofErr w:type="spellEnd"/>
+      <w:r>
+        <w:rPr>
+          <w:rFonts w:ascii="inherit" w:eastAsia="Times New Roman" w:hAnsi="inherit" w:cs="Arial"/>
+          <w:color w:val="242729"/>
+          <w:sz w:val="23"/>
+          <w:szCs w:val="23"/>
+          <w:lang w:eastAsia="en-IN"/>
+        </w:rPr>
+        <w:t>");</w:t>
       </w:r>
     </w:p>
     <w:p>
@@ -239,7 +348,585 @@
         <w:t>{bin\winutil.exe}</w:t>
       </w:r>
     </w:p>
+    <w:p>
+      <w:pPr>
+        <w:shd w:val="clear" w:color="auto" w:fill="FFFFFF"/>
+        <w:spacing w:after="0" w:line="240" w:lineRule="auto"/>
+        <w:ind w:left="720"/>
+        <w:textAlignment w:val="baseline"/>
+        <w:rPr>
+          <w:rFonts w:ascii="inherit" w:eastAsia="Times New Roman" w:hAnsi="inherit" w:cs="Arial"/>
+          <w:color w:val="242729"/>
+          <w:sz w:val="23"/>
+          <w:szCs w:val="23"/>
+          <w:lang w:eastAsia="en-IN"/>
+        </w:rPr>
+      </w:pPr>
+    </w:p>
+    <w:p>
+      <w:pPr>
+        <w:shd w:val="clear" w:color="auto" w:fill="FFFFFF"/>
+        <w:spacing w:after="0" w:line="240" w:lineRule="auto"/>
+        <w:ind w:left="720"/>
+        <w:textAlignment w:val="baseline"/>
+        <w:rPr>
+          <w:rFonts w:ascii="inherit" w:eastAsia="Times New Roman" w:hAnsi="inherit" w:cs="Arial"/>
+          <w:color w:val="242729"/>
+          <w:sz w:val="23"/>
+          <w:szCs w:val="23"/>
+          <w:lang w:eastAsia="en-IN"/>
+        </w:rPr>
+      </w:pPr>
+      <w:r>
+        <w:rPr>
+          <w:rFonts w:ascii="inherit" w:eastAsia="Times New Roman" w:hAnsi="inherit" w:cs="Arial"/>
+          <w:color w:val="242729"/>
+          <w:sz w:val="23"/>
+          <w:szCs w:val="23"/>
+          <w:lang w:eastAsia="en-IN"/>
+        </w:rPr>
+        <w:t>Important points :</w:t>
+      </w:r>
+    </w:p>
+    <w:p>
+      <w:pPr>
+        <w:pStyle w:val="ListParagraph"/>
+        <w:numPr>
+          <w:ilvl w:val="0"/>
+          <w:numId w:val="3"/>
+        </w:numPr>
+        <w:shd w:val="clear" w:color="auto" w:fill="FFFFFF"/>
+        <w:spacing w:after="0" w:line="240" w:lineRule="auto"/>
+        <w:textAlignment w:val="baseline"/>
+        <w:rPr>
+          <w:rFonts w:ascii="inherit" w:eastAsia="Times New Roman" w:hAnsi="inherit" w:cs="Arial"/>
+          <w:color w:val="242729"/>
+          <w:sz w:val="23"/>
+          <w:szCs w:val="23"/>
+          <w:lang w:eastAsia="en-IN"/>
+        </w:rPr>
+      </w:pPr>
+      <w:r>
+        <w:rPr>
+          <w:rFonts w:ascii="inherit" w:eastAsia="Times New Roman" w:hAnsi="inherit" w:cs="Arial"/>
+          <w:color w:val="242729"/>
+          <w:sz w:val="23"/>
+          <w:szCs w:val="23"/>
+          <w:lang w:eastAsia="en-IN"/>
+        </w:rPr>
+        <w:t>Sc (</w:t>
+      </w:r>
+      <w:proofErr w:type="spellStart"/>
+      <w:r>
+        <w:rPr>
+          <w:rFonts w:ascii="inherit" w:eastAsia="Times New Roman" w:hAnsi="inherit" w:cs="Arial"/>
+          <w:color w:val="242729"/>
+          <w:sz w:val="23"/>
+          <w:szCs w:val="23"/>
+          <w:lang w:eastAsia="en-IN"/>
+        </w:rPr>
+        <w:t>spart</w:t>
+      </w:r>
+      <w:proofErr w:type="spellEnd"/>
+      <w:r>
+        <w:rPr>
+          <w:rFonts w:ascii="inherit" w:eastAsia="Times New Roman" w:hAnsi="inherit" w:cs="Arial"/>
+          <w:color w:val="242729"/>
+          <w:sz w:val="23"/>
+          <w:szCs w:val="23"/>
+          <w:lang w:eastAsia="en-IN"/>
+        </w:rPr>
+        <w:t xml:space="preserve"> Context ),spark(Spark Session)</w:t>
+      </w:r>
+    </w:p>
+    <w:p>
+      <w:pPr>
+        <w:pStyle w:val="ListParagraph"/>
+        <w:shd w:val="clear" w:color="auto" w:fill="FFFFFF"/>
+        <w:spacing w:after="0" w:line="240" w:lineRule="auto"/>
+        <w:ind w:left="1440"/>
+        <w:textAlignment w:val="baseline"/>
+        <w:rPr>
+          <w:rFonts w:ascii="inherit" w:eastAsia="Times New Roman" w:hAnsi="inherit" w:cs="Arial"/>
+          <w:color w:val="242729"/>
+          <w:sz w:val="23"/>
+          <w:szCs w:val="23"/>
+          <w:lang w:eastAsia="en-IN"/>
+        </w:rPr>
+      </w:pPr>
+      <w:r>
+        <w:rPr>
+          <w:rFonts w:ascii="inherit" w:eastAsia="Times New Roman" w:hAnsi="inherit" w:cs="Arial"/>
+          <w:color w:val="242729"/>
+          <w:sz w:val="23"/>
+          <w:szCs w:val="23"/>
+          <w:lang w:eastAsia="en-IN"/>
+        </w:rPr>
+        <w:t>Scala&gt;:help</w:t>
+      </w:r>
+    </w:p>
+    <w:p>
+      <w:pPr>
+        <w:shd w:val="clear" w:color="auto" w:fill="FFFFFF"/>
+        <w:spacing w:after="0" w:line="240" w:lineRule="auto"/>
+        <w:ind w:left="1440"/>
+        <w:textAlignment w:val="baseline"/>
+        <w:rPr>
+          <w:rFonts w:ascii="inherit" w:eastAsia="Times New Roman" w:hAnsi="inherit" w:cs="Arial"/>
+          <w:color w:val="242729"/>
+          <w:sz w:val="23"/>
+          <w:szCs w:val="23"/>
+          <w:lang w:eastAsia="en-IN"/>
+        </w:rPr>
+      </w:pPr>
+      <w:proofErr w:type="spellStart"/>
+      <w:r>
+        <w:rPr>
+          <w:rFonts w:ascii="inherit" w:eastAsia="Times New Roman" w:hAnsi="inherit" w:cs="Arial"/>
+          <w:color w:val="242729"/>
+          <w:sz w:val="23"/>
+          <w:szCs w:val="23"/>
+          <w:lang w:eastAsia="en-IN"/>
+        </w:rPr>
+        <w:t>scala</w:t>
+      </w:r>
+      <w:proofErr w:type="spellEnd"/>
+      <w:r>
+        <w:rPr>
+          <w:rFonts w:ascii="inherit" w:eastAsia="Times New Roman" w:hAnsi="inherit" w:cs="Arial"/>
+          <w:color w:val="242729"/>
+          <w:sz w:val="23"/>
+          <w:szCs w:val="23"/>
+          <w:lang w:eastAsia="en-IN"/>
+        </w:rPr>
+        <w:t xml:space="preserve">&gt; :type </w:t>
+      </w:r>
+      <w:proofErr w:type="spellStart"/>
+      <w:r>
+        <w:rPr>
+          <w:rFonts w:ascii="inherit" w:eastAsia="Times New Roman" w:hAnsi="inherit" w:cs="Arial"/>
+          <w:color w:val="242729"/>
+          <w:sz w:val="23"/>
+          <w:szCs w:val="23"/>
+          <w:lang w:eastAsia="en-IN"/>
+        </w:rPr>
+        <w:t>sc</w:t>
+      </w:r>
+      <w:proofErr w:type="spellEnd"/>
+    </w:p>
+    <w:p>
+      <w:pPr>
+        <w:shd w:val="clear" w:color="auto" w:fill="FFFFFF"/>
+        <w:spacing w:after="0" w:line="240" w:lineRule="auto"/>
+        <w:ind w:left="1440"/>
+        <w:textAlignment w:val="baseline"/>
+        <w:rPr>
+          <w:rFonts w:ascii="inherit" w:eastAsia="Times New Roman" w:hAnsi="inherit" w:cs="Arial"/>
+          <w:color w:val="242729"/>
+          <w:sz w:val="23"/>
+          <w:szCs w:val="23"/>
+          <w:lang w:eastAsia="en-IN"/>
+        </w:rPr>
+      </w:pPr>
+      <w:proofErr w:type="spellStart"/>
+      <w:r>
+        <w:rPr>
+          <w:rFonts w:ascii="inherit" w:eastAsia="Times New Roman" w:hAnsi="inherit" w:cs="Arial"/>
+          <w:color w:val="242729"/>
+          <w:sz w:val="23"/>
+          <w:szCs w:val="23"/>
+          <w:lang w:eastAsia="en-IN"/>
+        </w:rPr>
+        <w:t>org.apache.spark.SparkContext</w:t>
+      </w:r>
+      <w:proofErr w:type="spellEnd"/>
+    </w:p>
+    <w:p>
+      <w:pPr>
+        <w:shd w:val="clear" w:color="auto" w:fill="FFFFFF"/>
+        <w:spacing w:after="0" w:line="240" w:lineRule="auto"/>
+        <w:ind w:left="1440"/>
+        <w:textAlignment w:val="baseline"/>
+        <w:rPr>
+          <w:rFonts w:ascii="inherit" w:eastAsia="Times New Roman" w:hAnsi="inherit" w:cs="Arial"/>
+          <w:color w:val="242729"/>
+          <w:sz w:val="23"/>
+          <w:szCs w:val="23"/>
+          <w:lang w:eastAsia="en-IN"/>
+        </w:rPr>
+      </w:pPr>
+    </w:p>
+    <w:p>
+      <w:pPr>
+        <w:shd w:val="clear" w:color="auto" w:fill="FFFFFF"/>
+        <w:spacing w:after="0" w:line="240" w:lineRule="auto"/>
+        <w:ind w:left="1440"/>
+        <w:textAlignment w:val="baseline"/>
+        <w:rPr>
+          <w:rFonts w:ascii="inherit" w:eastAsia="Times New Roman" w:hAnsi="inherit" w:cs="Arial"/>
+          <w:color w:val="242729"/>
+          <w:sz w:val="23"/>
+          <w:szCs w:val="23"/>
+          <w:lang w:eastAsia="en-IN"/>
+        </w:rPr>
+      </w:pPr>
+      <w:proofErr w:type="spellStart"/>
+      <w:r>
+        <w:rPr>
+          <w:rFonts w:ascii="inherit" w:eastAsia="Times New Roman" w:hAnsi="inherit" w:cs="Arial"/>
+          <w:color w:val="242729"/>
+          <w:sz w:val="23"/>
+          <w:szCs w:val="23"/>
+          <w:lang w:eastAsia="en-IN"/>
+        </w:rPr>
+        <w:t>scala</w:t>
+      </w:r>
+      <w:proofErr w:type="spellEnd"/>
+      <w:r>
+        <w:rPr>
+          <w:rFonts w:ascii="inherit" w:eastAsia="Times New Roman" w:hAnsi="inherit" w:cs="Arial"/>
+          <w:color w:val="242729"/>
+          <w:sz w:val="23"/>
+          <w:szCs w:val="23"/>
+          <w:lang w:eastAsia="en-IN"/>
+        </w:rPr>
+        <w:t>&gt; :type spark</w:t>
+      </w:r>
+    </w:p>
+    <w:p>
+      <w:pPr>
+        <w:shd w:val="clear" w:color="auto" w:fill="FFFFFF"/>
+        <w:spacing w:after="0" w:line="240" w:lineRule="auto"/>
+        <w:ind w:left="1440"/>
+        <w:textAlignment w:val="baseline"/>
+        <w:rPr>
+          <w:rFonts w:ascii="inherit" w:eastAsia="Times New Roman" w:hAnsi="inherit" w:cs="Arial"/>
+          <w:color w:val="242729"/>
+          <w:sz w:val="23"/>
+          <w:szCs w:val="23"/>
+          <w:lang w:eastAsia="en-IN"/>
+        </w:rPr>
+      </w:pPr>
+      <w:proofErr w:type="spellStart"/>
+      <w:r>
+        <w:rPr>
+          <w:rFonts w:ascii="inherit" w:eastAsia="Times New Roman" w:hAnsi="inherit" w:cs="Arial"/>
+          <w:color w:val="242729"/>
+          <w:sz w:val="23"/>
+          <w:szCs w:val="23"/>
+          <w:lang w:eastAsia="en-IN"/>
+        </w:rPr>
+        <w:t>org.apache.spark.sql.SparkSession</w:t>
+      </w:r>
+      <w:proofErr w:type="spellEnd"/>
+    </w:p>
+    <w:p>
+      <w:pPr>
+        <w:shd w:val="clear" w:color="auto" w:fill="FFFFFF"/>
+        <w:spacing w:after="0" w:line="240" w:lineRule="auto"/>
+        <w:ind w:left="1440"/>
+        <w:textAlignment w:val="baseline"/>
+        <w:rPr>
+          <w:rFonts w:ascii="inherit" w:eastAsia="Times New Roman" w:hAnsi="inherit" w:cs="Arial"/>
+          <w:color w:val="242729"/>
+          <w:sz w:val="23"/>
+          <w:szCs w:val="23"/>
+          <w:lang w:eastAsia="en-IN"/>
+        </w:rPr>
+      </w:pPr>
+    </w:p>
+    <w:p>
+      <w:pPr>
+        <w:shd w:val="clear" w:color="auto" w:fill="FFFFFF"/>
+        <w:spacing w:after="0" w:line="240" w:lineRule="auto"/>
+        <w:ind w:left="1440"/>
+        <w:textAlignment w:val="baseline"/>
+        <w:rPr>
+          <w:rFonts w:ascii="inherit" w:eastAsia="Times New Roman" w:hAnsi="inherit" w:cs="Arial"/>
+          <w:color w:val="242729"/>
+          <w:sz w:val="23"/>
+          <w:szCs w:val="23"/>
+          <w:lang w:eastAsia="en-IN"/>
+        </w:rPr>
+      </w:pPr>
+    </w:p>
+    <w:p>
+      <w:pPr>
+        <w:shd w:val="clear" w:color="auto" w:fill="FFFFFF"/>
+        <w:spacing w:after="0" w:line="240" w:lineRule="auto"/>
+        <w:ind w:left="1440"/>
+        <w:textAlignment w:val="baseline"/>
+        <w:rPr>
+          <w:rFonts w:ascii="inherit" w:eastAsia="Times New Roman" w:hAnsi="inherit" w:cs="Arial"/>
+          <w:color w:val="242729"/>
+          <w:sz w:val="23"/>
+          <w:szCs w:val="23"/>
+          <w:lang w:eastAsia="en-IN"/>
+        </w:rPr>
+      </w:pPr>
+    </w:p>
+    <w:p>
+      <w:pPr>
+        <w:shd w:val="clear" w:color="auto" w:fill="FFFFFF"/>
+        <w:spacing w:after="0" w:line="240" w:lineRule="auto"/>
+        <w:ind w:left="1440"/>
+        <w:textAlignment w:val="baseline"/>
+        <w:rPr>
+          <w:rFonts w:ascii="inherit" w:eastAsia="Times New Roman" w:hAnsi="inherit" w:cs="Arial"/>
+          <w:color w:val="242729"/>
+          <w:sz w:val="23"/>
+          <w:szCs w:val="23"/>
+          <w:lang w:eastAsia="en-IN"/>
+        </w:rPr>
+      </w:pPr>
+      <w:proofErr w:type="spellStart"/>
+      <w:r>
+        <w:rPr>
+          <w:rFonts w:ascii="inherit" w:eastAsia="Times New Roman" w:hAnsi="inherit" w:cs="Arial"/>
+          <w:color w:val="242729"/>
+          <w:sz w:val="23"/>
+          <w:szCs w:val="23"/>
+          <w:lang w:eastAsia="en-IN"/>
+        </w:rPr>
+        <w:t>scala</w:t>
+      </w:r>
+      <w:proofErr w:type="spellEnd"/>
+      <w:r>
+        <w:rPr>
+          <w:rFonts w:ascii="inherit" w:eastAsia="Times New Roman" w:hAnsi="inherit" w:cs="Arial"/>
+          <w:color w:val="242729"/>
+          <w:sz w:val="23"/>
+          <w:szCs w:val="23"/>
+          <w:lang w:eastAsia="en-IN"/>
+        </w:rPr>
+        <w:t>&gt; :history</w:t>
+      </w:r>
+    </w:p>
+    <w:p>
+      <w:pPr>
+        <w:shd w:val="clear" w:color="auto" w:fill="FFFFFF"/>
+        <w:spacing w:after="0" w:line="240" w:lineRule="auto"/>
+        <w:ind w:left="1440"/>
+        <w:textAlignment w:val="baseline"/>
+        <w:rPr>
+          <w:rFonts w:ascii="inherit" w:eastAsia="Times New Roman" w:hAnsi="inherit" w:cs="Arial"/>
+          <w:color w:val="242729"/>
+          <w:sz w:val="23"/>
+          <w:szCs w:val="23"/>
+          <w:lang w:eastAsia="en-IN"/>
+        </w:rPr>
+      </w:pPr>
+      <w:r>
+        <w:rPr>
+          <w:rFonts w:ascii="inherit" w:eastAsia="Times New Roman" w:hAnsi="inherit" w:cs="Arial"/>
+          <w:color w:val="242729"/>
+          <w:sz w:val="23"/>
+          <w:szCs w:val="23"/>
+          <w:lang w:eastAsia="en-IN"/>
+        </w:rPr>
+        <w:t xml:space="preserve">  1  </w:t>
+      </w:r>
+      <w:proofErr w:type="spellStart"/>
+      <w:r>
+        <w:rPr>
+          <w:rFonts w:ascii="inherit" w:eastAsia="Times New Roman" w:hAnsi="inherit" w:cs="Arial"/>
+          <w:color w:val="242729"/>
+          <w:sz w:val="23"/>
+          <w:szCs w:val="23"/>
+          <w:lang w:eastAsia="en-IN"/>
+        </w:rPr>
+        <w:t>jhj</w:t>
+      </w:r>
+      <w:proofErr w:type="spellEnd"/>
+    </w:p>
+    <w:p>
+      <w:pPr>
+        <w:shd w:val="clear" w:color="auto" w:fill="FFFFFF"/>
+        <w:spacing w:after="0" w:line="240" w:lineRule="auto"/>
+        <w:ind w:left="1440"/>
+        <w:textAlignment w:val="baseline"/>
+        <w:rPr>
+          <w:rFonts w:ascii="inherit" w:eastAsia="Times New Roman" w:hAnsi="inherit" w:cs="Arial"/>
+          <w:color w:val="242729"/>
+          <w:sz w:val="23"/>
+          <w:szCs w:val="23"/>
+          <w:lang w:eastAsia="en-IN"/>
+        </w:rPr>
+      </w:pPr>
+      <w:r>
+        <w:rPr>
+          <w:rFonts w:ascii="inherit" w:eastAsia="Times New Roman" w:hAnsi="inherit" w:cs="Arial"/>
+          <w:color w:val="242729"/>
+          <w:sz w:val="23"/>
+          <w:szCs w:val="23"/>
+          <w:lang w:eastAsia="en-IN"/>
+        </w:rPr>
+        <w:t xml:space="preserve">  2  :help</w:t>
+      </w:r>
+    </w:p>
+    <w:p>
+      <w:pPr>
+        <w:shd w:val="clear" w:color="auto" w:fill="FFFFFF"/>
+        <w:spacing w:after="0" w:line="240" w:lineRule="auto"/>
+        <w:ind w:left="1440"/>
+        <w:textAlignment w:val="baseline"/>
+        <w:rPr>
+          <w:rFonts w:ascii="inherit" w:eastAsia="Times New Roman" w:hAnsi="inherit" w:cs="Arial"/>
+          <w:color w:val="242729"/>
+          <w:sz w:val="23"/>
+          <w:szCs w:val="23"/>
+          <w:lang w:eastAsia="en-IN"/>
+        </w:rPr>
+      </w:pPr>
+      <w:r>
+        <w:rPr>
+          <w:rFonts w:ascii="inherit" w:eastAsia="Times New Roman" w:hAnsi="inherit" w:cs="Arial"/>
+          <w:color w:val="242729"/>
+          <w:sz w:val="23"/>
+          <w:szCs w:val="23"/>
+          <w:lang w:eastAsia="en-IN"/>
+        </w:rPr>
+        <w:t xml:space="preserve">  3  type </w:t>
+      </w:r>
+      <w:proofErr w:type="spellStart"/>
+      <w:r>
+        <w:rPr>
+          <w:rFonts w:ascii="inherit" w:eastAsia="Times New Roman" w:hAnsi="inherit" w:cs="Arial"/>
+          <w:color w:val="242729"/>
+          <w:sz w:val="23"/>
+          <w:szCs w:val="23"/>
+          <w:lang w:eastAsia="en-IN"/>
+        </w:rPr>
+        <w:t>sc</w:t>
+      </w:r>
+      <w:proofErr w:type="spellEnd"/>
+    </w:p>
+    <w:p>
+      <w:pPr>
+        <w:shd w:val="clear" w:color="auto" w:fill="FFFFFF"/>
+        <w:spacing w:after="0" w:line="240" w:lineRule="auto"/>
+        <w:ind w:left="1440"/>
+        <w:textAlignment w:val="baseline"/>
+        <w:rPr>
+          <w:rFonts w:ascii="inherit" w:eastAsia="Times New Roman" w:hAnsi="inherit" w:cs="Arial"/>
+          <w:color w:val="242729"/>
+          <w:sz w:val="23"/>
+          <w:szCs w:val="23"/>
+          <w:lang w:eastAsia="en-IN"/>
+        </w:rPr>
+      </w:pPr>
+      <w:r>
+        <w:rPr>
+          <w:rFonts w:ascii="inherit" w:eastAsia="Times New Roman" w:hAnsi="inherit" w:cs="Arial"/>
+          <w:color w:val="242729"/>
+          <w:sz w:val="23"/>
+          <w:szCs w:val="23"/>
+          <w:lang w:eastAsia="en-IN"/>
+        </w:rPr>
+        <w:t xml:space="preserve">  4  </w:t>
+      </w:r>
+      <w:proofErr w:type="spellStart"/>
+      <w:r>
+        <w:rPr>
+          <w:rFonts w:ascii="inherit" w:eastAsia="Times New Roman" w:hAnsi="inherit" w:cs="Arial"/>
+          <w:color w:val="242729"/>
+          <w:sz w:val="23"/>
+          <w:szCs w:val="23"/>
+          <w:lang w:eastAsia="en-IN"/>
+        </w:rPr>
+        <w:t>type:sc</w:t>
+      </w:r>
+      <w:proofErr w:type="spellEnd"/>
+    </w:p>
+    <w:p>
+      <w:pPr>
+        <w:shd w:val="clear" w:color="auto" w:fill="FFFFFF"/>
+        <w:spacing w:after="0" w:line="240" w:lineRule="auto"/>
+        <w:ind w:left="1440"/>
+        <w:textAlignment w:val="baseline"/>
+        <w:rPr>
+          <w:rFonts w:ascii="inherit" w:eastAsia="Times New Roman" w:hAnsi="inherit" w:cs="Arial"/>
+          <w:color w:val="242729"/>
+          <w:sz w:val="23"/>
+          <w:szCs w:val="23"/>
+          <w:lang w:eastAsia="en-IN"/>
+        </w:rPr>
+      </w:pPr>
+      <w:r>
+        <w:rPr>
+          <w:rFonts w:ascii="inherit" w:eastAsia="Times New Roman" w:hAnsi="inherit" w:cs="Arial"/>
+          <w:color w:val="242729"/>
+          <w:sz w:val="23"/>
+          <w:szCs w:val="23"/>
+          <w:lang w:eastAsia="en-IN"/>
+        </w:rPr>
+        <w:t xml:space="preserve">  5  :type </w:t>
+      </w:r>
+      <w:proofErr w:type="spellStart"/>
+      <w:r>
+        <w:rPr>
+          <w:rFonts w:ascii="inherit" w:eastAsia="Times New Roman" w:hAnsi="inherit" w:cs="Arial"/>
+          <w:color w:val="242729"/>
+          <w:sz w:val="23"/>
+          <w:szCs w:val="23"/>
+          <w:lang w:eastAsia="en-IN"/>
+        </w:rPr>
+        <w:t>sc</w:t>
+      </w:r>
+      <w:proofErr w:type="spellEnd"/>
+    </w:p>
+    <w:p>
+      <w:pPr>
+        <w:shd w:val="clear" w:color="auto" w:fill="FFFFFF"/>
+        <w:spacing w:after="0" w:line="240" w:lineRule="auto"/>
+        <w:ind w:left="1440"/>
+        <w:textAlignment w:val="baseline"/>
+        <w:rPr>
+          <w:rFonts w:ascii="inherit" w:eastAsia="Times New Roman" w:hAnsi="inherit" w:cs="Arial"/>
+          <w:color w:val="242729"/>
+          <w:sz w:val="23"/>
+          <w:szCs w:val="23"/>
+          <w:lang w:eastAsia="en-IN"/>
+        </w:rPr>
+      </w:pPr>
+      <w:r>
+        <w:rPr>
+          <w:rFonts w:ascii="inherit" w:eastAsia="Times New Roman" w:hAnsi="inherit" w:cs="Arial"/>
+          <w:color w:val="242729"/>
+          <w:sz w:val="23"/>
+          <w:szCs w:val="23"/>
+          <w:lang w:eastAsia="en-IN"/>
+        </w:rPr>
+        <w:t xml:space="preserve">  6  :type spark</w:t>
+      </w:r>
+    </w:p>
+    <w:p>
+      <w:pPr>
+        <w:shd w:val="clear" w:color="auto" w:fill="FFFFFF"/>
+        <w:spacing w:after="0" w:line="240" w:lineRule="auto"/>
+        <w:ind w:left="1440"/>
+        <w:textAlignment w:val="baseline"/>
+        <w:rPr>
+          <w:rFonts w:ascii="inherit" w:eastAsia="Times New Roman" w:hAnsi="inherit" w:cs="Arial"/>
+          <w:color w:val="242729"/>
+          <w:sz w:val="23"/>
+          <w:szCs w:val="23"/>
+          <w:lang w:eastAsia="en-IN"/>
+        </w:rPr>
+      </w:pPr>
+      <w:r>
+        <w:rPr>
+          <w:rFonts w:ascii="inherit" w:eastAsia="Times New Roman" w:hAnsi="inherit" w:cs="Arial"/>
+          <w:color w:val="242729"/>
+          <w:sz w:val="23"/>
+          <w:szCs w:val="23"/>
+          <w:lang w:eastAsia="en-IN"/>
+        </w:rPr>
+        <w:t xml:space="preserve">  7  :history</w:t>
+      </w:r>
+    </w:p>
     <w:sectPr>
+      <w:footerReference w:type="default" r:id="rId10"/>
       <w:pgSz w:w="11906" w:h="16838"/>
       <w:pgMar w:top="1440" w:right="1440" w:bottom="1440" w:left="1440" w:header="708" w:footer="708" w:gutter="0"/>
       <w:cols w:space="708"/>
@@ -249,6 +936,109 @@
 </w:document>
 </file>
 
+<file path=word/endnotes.xml><?xml version="1.0" encoding="utf-8"?>
+<w:endnotes xmlns:wpc="http://schemas.microsoft.com/office/word/2010/wordprocessingCanvas" xmlns:cx="http://schemas.microsoft.com/office/drawing/2014/chartex" xmlns:cx1="http://schemas.microsoft.com/office/drawing/2015/9/8/chartex" xmlns:cx2="http://schemas.microsoft.com/office/drawing/2015/10/21/chartex" xmlns:cx3="http://schemas.microsoft.com/office/drawing/2016/5/9/chartex" xmlns:cx4="http://schemas.microsoft.com/office/drawing/2016/5/10/chartex" xmlns:cx5="http://schemas.microsoft.com/office/drawing/2016/5/11/chartex" xmlns:cx6="http://schemas.microsoft.com/office/drawing/2016/5/12/chartex" xmlns:cx7="http://schemas.microsoft.com/office/drawing/2016/5/13/chartex" xmlns:cx8="http://schemas.microsoft.com/office/drawing/2016/5/14/chartex" xmlns:mc="http://schemas.openxmlformats.org/markup-compatibility/2006" xmlns:aink="http://schemas.microsoft.com/office/drawing/2016/ink" xmlns:am3d="http://schemas.microsoft.com/office/drawing/2017/model3d" xmlns:o="urn:schemas-microsoft-com:office:office" xmlns:r="http://schemas.openxmlformats.org/officeDocument/2006/relationships" xmlns:m="http://schemas.openxmlformats.org/officeDocument/2006/math" xmlns:v="urn:schemas-microsoft-com:vml" xmlns:wp14="http://schemas.microsoft.com/office/word/2010/wordprocessingDrawing" xmlns:wp="http://schemas.openxmlformats.org/drawingml/2006/wordprocessingDrawing" xmlns:w10="urn:schemas-microsoft-com:office:word" xmlns:w="http://schemas.openxmlformats.org/wordprocessingml/2006/main" xmlns:w14="http://schemas.microsoft.com/office/word/2010/wordml" xmlns:w15="http://schemas.microsoft.com/office/word/2012/wordml" xmlns:w16cex="http://schemas.microsoft.com/office/word/2018/wordml/cex" xmlns:w16cid="http://schemas.microsoft.com/office/word/2016/wordml/cid" xmlns:w16="http://schemas.microsoft.com/office/word/2018/wordml" xmlns:w16se="http://schemas.microsoft.com/office/word/2015/wordml/symex" xmlns:wpg="http://schemas.microsoft.com/office/word/2010/wordprocessingGroup" xmlns:wpi="http://schemas.microsoft.com/office/word/2010/wordprocessingInk" xmlns:wne="http://schemas.microsoft.com/office/word/2006/wordml" xmlns:wps="http://schemas.microsoft.com/office/word/2010/wordprocessingShape" mc:Ignorable="w14 w15 w16se w16cid w16 w16cex wp14">
+  <w:endnote w:type="separator" w:id="-1">
+    <w:p>
+      <w:pPr>
+        <w:spacing w:after="0" w:line="240" w:lineRule="auto"/>
+      </w:pPr>
+      <w:r>
+        <w:separator/>
+      </w:r>
+    </w:p>
+  </w:endnote>
+  <w:endnote w:type="continuationSeparator" w:id="0">
+    <w:p>
+      <w:pPr>
+        <w:spacing w:after="0" w:line="240" w:lineRule="auto"/>
+      </w:pPr>
+      <w:r>
+        <w:continuationSeparator/>
+      </w:r>
+    </w:p>
+  </w:endnote>
+</w:endnotes>
+</file>
+
+<file path=word/footer1.xml><?xml version="1.0" encoding="utf-8"?>
+<w:ftr xmlns:wpc="http://schemas.microsoft.com/office/word/2010/wordprocessingCanvas" xmlns:cx="http://schemas.microsoft.com/office/drawing/2014/chartex" xmlns:cx1="http://schemas.microsoft.com/office/drawing/2015/9/8/chartex" xmlns:cx2="http://schemas.microsoft.com/office/drawing/2015/10/21/chartex" xmlns:cx3="http://schemas.microsoft.com/office/drawing/2016/5/9/chartex" xmlns:cx4="http://schemas.microsoft.com/office/drawing/2016/5/10/chartex" xmlns:cx5="http://schemas.microsoft.com/office/drawing/2016/5/11/chartex" xmlns:cx6="http://schemas.microsoft.com/office/drawing/2016/5/12/chartex" xmlns:cx7="http://schemas.microsoft.com/office/drawing/2016/5/13/chartex" xmlns:cx8="http://schemas.microsoft.com/office/drawing/2016/5/14/chartex" xmlns:mc="http://schemas.openxmlformats.org/markup-compatibility/2006" xmlns:aink="http://schemas.microsoft.com/office/drawing/2016/ink" xmlns:am3d="http://schemas.microsoft.com/office/drawing/2017/model3d" xmlns:o="urn:schemas-microsoft-com:office:office" xmlns:r="http://schemas.openxmlformats.org/officeDocument/2006/relationships" xmlns:m="http://schemas.openxmlformats.org/officeDocument/2006/math" xmlns:v="urn:schemas-microsoft-com:vml" xmlns:wp14="http://schemas.microsoft.com/office/word/2010/wordprocessingDrawing" xmlns:wp="http://schemas.openxmlformats.org/drawingml/2006/wordprocessingDrawing" xmlns:w10="urn:schemas-microsoft-com:office:word" xmlns:w="http://schemas.openxmlformats.org/wordprocessingml/2006/main" xmlns:w14="http://schemas.microsoft.com/office/word/2010/wordml" xmlns:w15="http://schemas.microsoft.com/office/word/2012/wordml" xmlns:w16cex="http://schemas.microsoft.com/office/word/2018/wordml/cex" xmlns:w16cid="http://schemas.microsoft.com/office/word/2016/wordml/cid" xmlns:w16="http://schemas.microsoft.com/office/word/2018/wordml" xmlns:w16se="http://schemas.microsoft.com/office/word/2015/wordml/symex" xmlns:wpg="http://schemas.microsoft.com/office/word/2010/wordprocessingGroup" xmlns:wpi="http://schemas.microsoft.com/office/word/2010/wordprocessingInk" xmlns:wne="http://schemas.microsoft.com/office/word/2006/wordml" xmlns:wps="http://schemas.microsoft.com/office/word/2010/wordprocessingShape" mc:Ignorable="w14 w15 w16se w16cid w16 w16cex wp14">
+  <w:sdt>
+    <w:sdtPr>
+      <w:id w:val="-1663535099"/>
+      <w:docPartObj>
+        <w:docPartGallery w:val="Page Numbers (Bottom of Page)"/>
+        <w:docPartUnique/>
+      </w:docPartObj>
+    </w:sdtPr>
+    <w:sdtEndPr>
+      <w:rPr>
+        <w:noProof/>
+      </w:rPr>
+    </w:sdtEndPr>
+    <w:sdtContent>
+      <w:p>
+        <w:pPr>
+          <w:pStyle w:val="Footer"/>
+          <w:jc w:val="center"/>
+        </w:pPr>
+        <w:r>
+          <w:fldChar w:fldCharType="begin"/>
+        </w:r>
+        <w:r>
+          <w:instrText xml:space="preserve"> PAGE   \* MERGEFORMAT </w:instrText>
+        </w:r>
+        <w:r>
+          <w:fldChar w:fldCharType="separate"/>
+        </w:r>
+        <w:r>
+          <w:rPr>
+            <w:noProof/>
+          </w:rPr>
+          <w:t>2</w:t>
+        </w:r>
+        <w:r>
+          <w:rPr>
+            <w:noProof/>
+          </w:rPr>
+          <w:fldChar w:fldCharType="end"/>
+        </w:r>
+      </w:p>
+    </w:sdtContent>
+  </w:sdt>
+  <w:p>
+    <w:pPr>
+      <w:pStyle w:val="Footer"/>
+    </w:pPr>
+  </w:p>
+</w:ftr>
+</file>
+
+<file path=word/footnotes.xml><?xml version="1.0" encoding="utf-8"?>
+<w:footnotes xmlns:wpc="http://schemas.microsoft.com/office/word/2010/wordprocessingCanvas" xmlns:cx="http://schemas.microsoft.com/office/drawing/2014/chartex" xmlns:cx1="http://schemas.microsoft.com/office/drawing/2015/9/8/chartex" xmlns:cx2="http://schemas.microsoft.com/office/drawing/2015/10/21/chartex" xmlns:cx3="http://schemas.microsoft.com/office/drawing/2016/5/9/chartex" xmlns:cx4="http://schemas.microsoft.com/office/drawing/2016/5/10/chartex" xmlns:cx5="http://schemas.microsoft.com/office/drawing/2016/5/11/chartex" xmlns:cx6="http://schemas.microsoft.com/office/drawing/2016/5/12/chartex" xmlns:cx7="http://schemas.microsoft.com/office/drawing/2016/5/13/chartex" xmlns:cx8="http://schemas.microsoft.com/office/drawing/2016/5/14/chartex" xmlns:mc="http://schemas.openxmlformats.org/markup-compatibility/2006" xmlns:aink="http://schemas.microsoft.com/office/drawing/2016/ink" xmlns:am3d="http://schemas.microsoft.com/office/drawing/2017/model3d" xmlns:o="urn:schemas-microsoft-com:office:office" xmlns:r="http://schemas.openxmlformats.org/officeDocument/2006/relationships" xmlns:m="http://schemas.openxmlformats.org/officeDocument/2006/math" xmlns:v="urn:schemas-microsoft-com:vml" xmlns:wp14="http://schemas.microsoft.com/office/word/2010/wordprocessingDrawing" xmlns:wp="http://schemas.openxmlformats.org/drawingml/2006/wordprocessingDrawing" xmlns:w10="urn:schemas-microsoft-com:office:word" xmlns:w="http://schemas.openxmlformats.org/wordprocessingml/2006/main" xmlns:w14="http://schemas.microsoft.com/office/word/2010/wordml" xmlns:w15="http://schemas.microsoft.com/office/word/2012/wordml" xmlns:w16cex="http://schemas.microsoft.com/office/word/2018/wordml/cex" xmlns:w16cid="http://schemas.microsoft.com/office/word/2016/wordml/cid" xmlns:w16="http://schemas.microsoft.com/office/word/2018/wordml" xmlns:w16se="http://schemas.microsoft.com/office/word/2015/wordml/symex" xmlns:wpg="http://schemas.microsoft.com/office/word/2010/wordprocessingGroup" xmlns:wpi="http://schemas.microsoft.com/office/word/2010/wordprocessingInk" xmlns:wne="http://schemas.microsoft.com/office/word/2006/wordml" xmlns:wps="http://schemas.microsoft.com/office/word/2010/wordprocessingShape" mc:Ignorable="w14 w15 w16se w16cid w16 w16cex wp14">
+  <w:footnote w:type="separator" w:id="-1">
+    <w:p>
+      <w:pPr>
+        <w:spacing w:after="0" w:line="240" w:lineRule="auto"/>
+      </w:pPr>
+      <w:r>
+        <w:separator/>
+      </w:r>
+    </w:p>
+  </w:footnote>
+  <w:footnote w:type="continuationSeparator" w:id="0">
+    <w:p>
+      <w:pPr>
+        <w:spacing w:after="0" w:line="240" w:lineRule="auto"/>
+      </w:pPr>
+      <w:r>
+        <w:continuationSeparator/>
+      </w:r>
+    </w:p>
+  </w:footnote>
+</w:footnotes>
+</file>
+
 <file path=word/numbering.xml><?xml version="1.0" encoding="utf-8"?>
 <w:numbering xmlns:wpc="http://schemas.microsoft.com/office/word/2010/wordprocessingCanvas" xmlns:cx="http://schemas.microsoft.com/office/drawing/2014/chartex" xmlns:cx1="http://schemas.microsoft.com/office/drawing/2015/9/8/chartex" xmlns:cx2="http://schemas.microsoft.com/office/drawing/2015/10/21/chartex" xmlns:cx3="http://schemas.microsoft.com/office/drawing/2016/5/9/chartex" xmlns:cx4="http://schemas.microsoft.com/office/drawing/2016/5/10/chartex" xmlns:cx5="http://schemas.microsoft.com/office/drawing/2016/5/11/chartex" xmlns:cx6="http://schemas.microsoft.com/office/drawing/2016/5/12/chartex" xmlns:cx7="http://schemas.microsoft.com/office/drawing/2016/5/13/chartex" xmlns:cx8="http://schemas.microsoft.com/office/drawing/2016/5/14/chartex" xmlns:mc="http://schemas.openxmlformats.org/markup-compatibility/2006" xmlns:aink="http://schemas.microsoft.com/office/drawing/2016/ink" xmlns:am3d="http://schemas.microsoft.com/office/drawing/2017/model3d" xmlns:o="urn:schemas-microsoft-com:office:office" xmlns:r="http://schemas.openxmlformats.org/officeDocument/2006/relationships" xmlns:m="http://schemas.openxmlformats.org/officeDocument/2006/math" xmlns:v="urn:schemas-microsoft-com:vml" xmlns:wp14="http://schemas.microsoft.com/office/word/2010/wordprocessingDrawing" xmlns:wp="http://schemas.openxmlformats.org/drawingml/2006/wordprocessingDrawing" xmlns:w10="urn:schemas-microsoft-com:office:word" xmlns:w="http://schemas.openxmlformats.org/wordprocessingml/2006/main" xmlns:w14="http://schemas.microsoft.com/office/word/2010/wordml" xmlns:w15="http://schemas.microsoft.com/office/word/2012/wordml" xmlns:w16cex="http://schemas.microsoft.com/office/word/2018/wordml/cex" xmlns:w16cid="http://schemas.microsoft.com/office/word/2016/wordml/cid" xmlns:w16="http://schemas.microsoft.com/office/word/2018/wordml" xmlns:w16se="http://schemas.microsoft.com/office/word/2015/wordml/symex" xmlns:wpg="http://schemas.microsoft.com/office/word/2010/wordprocessingGroup" xmlns:wpi="http://schemas.microsoft.com/office/word/2010/wordprocessingInk" xmlns:wne="http://schemas.microsoft.com/office/word/2006/wordml" xmlns:wps="http://schemas.microsoft.com/office/word/2010/wordprocessingShape" mc:Ignorable="w14 w15 w16se w16cid w16 w16cex wp14">
   <w:abstractNum w:abstractNumId="0" w15:restartNumberingAfterBreak="0">
@@ -450,11 +1240,127 @@
       </w:pPr>
     </w:lvl>
   </w:abstractNum>
+  <w:abstractNum w:abstractNumId="2" w15:restartNumberingAfterBreak="0">
+    <w:nsid w:val="6E073F3A"/>
+    <w:multiLevelType w:val="hybridMultilevel"/>
+    <w:tmpl w:val="CB7AAD88"/>
+    <w:lvl w:ilvl="0" w:tplc="40090001">
+      <w:start w:val="1"/>
+      <w:numFmt w:val="bullet"/>
+      <w:lvlText w:val=""/>
+      <w:lvlJc w:val="left"/>
+      <w:pPr>
+        <w:ind w:left="1440" w:hanging="360"/>
+      </w:pPr>
+      <w:rPr>
+        <w:rFonts w:ascii="Symbol" w:hAnsi="Symbol" w:hint="default"/>
+      </w:rPr>
+    </w:lvl>
+    <w:lvl w:ilvl="1" w:tplc="40090003" w:tentative="1">
+      <w:start w:val="1"/>
+      <w:numFmt w:val="bullet"/>
+      <w:lvlText w:val="o"/>
+      <w:lvlJc w:val="left"/>
+      <w:pPr>
+        <w:ind w:left="2160" w:hanging="360"/>
+      </w:pPr>
+      <w:rPr>
+        <w:rFonts w:ascii="Courier New" w:hAnsi="Courier New" w:cs="Courier New" w:hint="default"/>
+      </w:rPr>
+    </w:lvl>
+    <w:lvl w:ilvl="2" w:tplc="40090005" w:tentative="1">
+      <w:start w:val="1"/>
+      <w:numFmt w:val="bullet"/>
+      <w:lvlText w:val=""/>
+      <w:lvlJc w:val="left"/>
+      <w:pPr>
+        <w:ind w:left="2880" w:hanging="360"/>
+      </w:pPr>
+      <w:rPr>
+        <w:rFonts w:ascii="Wingdings" w:hAnsi="Wingdings" w:hint="default"/>
+      </w:rPr>
+    </w:lvl>
+    <w:lvl w:ilvl="3" w:tplc="40090001" w:tentative="1">
+      <w:start w:val="1"/>
+      <w:numFmt w:val="bullet"/>
+      <w:lvlText w:val=""/>
+      <w:lvlJc w:val="left"/>
+      <w:pPr>
+        <w:ind w:left="3600" w:hanging="360"/>
+      </w:pPr>
+      <w:rPr>
+        <w:rFonts w:ascii="Symbol" w:hAnsi="Symbol" w:hint="default"/>
+      </w:rPr>
+    </w:lvl>
+    <w:lvl w:ilvl="4" w:tplc="40090003" w:tentative="1">
+      <w:start w:val="1"/>
+      <w:numFmt w:val="bullet"/>
+      <w:lvlText w:val="o"/>
+      <w:lvlJc w:val="left"/>
+      <w:pPr>
+        <w:ind w:left="4320" w:hanging="360"/>
+      </w:pPr>
+      <w:rPr>
+        <w:rFonts w:ascii="Courier New" w:hAnsi="Courier New" w:cs="Courier New" w:hint="default"/>
+      </w:rPr>
+    </w:lvl>
+    <w:lvl w:ilvl="5" w:tplc="40090005" w:tentative="1">
+      <w:start w:val="1"/>
+      <w:numFmt w:val="bullet"/>
+      <w:lvlText w:val=""/>
+      <w:lvlJc w:val="left"/>
+      <w:pPr>
+        <w:ind w:left="5040" w:hanging="360"/>
+      </w:pPr>
+      <w:rPr>
+        <w:rFonts w:ascii="Wingdings" w:hAnsi="Wingdings" w:hint="default"/>
+      </w:rPr>
+    </w:lvl>
+    <w:lvl w:ilvl="6" w:tplc="40090001" w:tentative="1">
+      <w:start w:val="1"/>
+      <w:numFmt w:val="bullet"/>
+      <w:lvlText w:val=""/>
+      <w:lvlJc w:val="left"/>
+      <w:pPr>
+        <w:ind w:left="5760" w:hanging="360"/>
+      </w:pPr>
+      <w:rPr>
+        <w:rFonts w:ascii="Symbol" w:hAnsi="Symbol" w:hint="default"/>
+      </w:rPr>
+    </w:lvl>
+    <w:lvl w:ilvl="7" w:tplc="40090003" w:tentative="1">
+      <w:start w:val="1"/>
+      <w:numFmt w:val="bullet"/>
+      <w:lvlText w:val="o"/>
+      <w:lvlJc w:val="left"/>
+      <w:pPr>
+        <w:ind w:left="6480" w:hanging="360"/>
+      </w:pPr>
+      <w:rPr>
+        <w:rFonts w:ascii="Courier New" w:hAnsi="Courier New" w:cs="Courier New" w:hint="default"/>
+      </w:rPr>
+    </w:lvl>
+    <w:lvl w:ilvl="8" w:tplc="40090005" w:tentative="1">
+      <w:start w:val="1"/>
+      <w:numFmt w:val="bullet"/>
+      <w:lvlText w:val=""/>
+      <w:lvlJc w:val="left"/>
+      <w:pPr>
+        <w:ind w:left="7200" w:hanging="360"/>
+      </w:pPr>
+      <w:rPr>
+        <w:rFonts w:ascii="Wingdings" w:hAnsi="Wingdings" w:hint="default"/>
+      </w:rPr>
+    </w:lvl>
+  </w:abstractNum>
   <w:num w:numId="1">
     <w:abstractNumId w:val="1"/>
   </w:num>
   <w:num w:numId="2">
     <w:abstractNumId w:val="0"/>
+  </w:num>
+  <w:num w:numId="3">
+    <w:abstractNumId w:val="2"/>
   </w:num>
 </w:numbering>
 </file>
@@ -925,6 +1831,50 @@
       <w:lang w:eastAsia="en-IN"/>
     </w:rPr>
   </w:style>
+  <w:style w:type="paragraph" w:styleId="Header">
+    <w:name w:val="header"/>
+    <w:basedOn w:val="Normal"/>
+    <w:link w:val="HeaderChar"/>
+    <w:uiPriority w:val="99"/>
+    <w:unhideWhenUsed/>
+    <w:rsid w:val="001C114F"/>
+    <w:pPr>
+      <w:tabs>
+        <w:tab w:val="center" w:pos="4513"/>
+        <w:tab w:val="right" w:pos="9026"/>
+      </w:tabs>
+      <w:spacing w:after="0" w:line="240" w:lineRule="auto"/>
+    </w:pPr>
+  </w:style>
+  <w:style w:type="character" w:customStyle="1" w:styleId="HeaderChar">
+    <w:name w:val="Header Char"/>
+    <w:basedOn w:val="DefaultParagraphFont"/>
+    <w:link w:val="Header"/>
+    <w:uiPriority w:val="99"/>
+    <w:rsid w:val="001C114F"/>
+  </w:style>
+  <w:style w:type="paragraph" w:styleId="Footer">
+    <w:name w:val="footer"/>
+    <w:basedOn w:val="Normal"/>
+    <w:link w:val="FooterChar"/>
+    <w:uiPriority w:val="99"/>
+    <w:unhideWhenUsed/>
+    <w:rsid w:val="001C114F"/>
+    <w:pPr>
+      <w:tabs>
+        <w:tab w:val="center" w:pos="4513"/>
+        <w:tab w:val="right" w:pos="9026"/>
+      </w:tabs>
+      <w:spacing w:after="0" w:line="240" w:lineRule="auto"/>
+    </w:pPr>
+  </w:style>
+  <w:style w:type="character" w:customStyle="1" w:styleId="FooterChar">
+    <w:name w:val="Footer Char"/>
+    <w:basedOn w:val="DefaultParagraphFont"/>
+    <w:link w:val="Footer"/>
+    <w:uiPriority w:val="99"/>
+    <w:rsid w:val="001C114F"/>
+  </w:style>
 </w:styles>
 </file>
 

</xml_diff>